<commit_message>
NPD de reconsideração feita
</commit_message>
<xml_diff>
--- a/GsdAutomatico/pdf/MODELO_NPD_RECONSIDERACAO.docx
+++ b/GsdAutomatico/pdf/MODELO_NPD_RECONSIDERACAO.docx
@@ -353,199 +353,283 @@
           <w:bCs/>
           <w:color w:val="FF0000"/>
         </w:rPr>
-        <w:t>o</w:t>
-      </w:r>
-      <w:r>
-        <w:rPr>
-          <w:rFonts w:cs="Times New Roman"/>
-          <w:bCs/>
-          <w:color w:val="FF0000"/>
-        </w:rPr>
-        <w:t xml:space="preserve"> </w:t>
-      </w:r>
-      <w:r>
-        <w:rPr>
-          <w:rFonts w:cs="Times New Roman"/>
-          <w:bCs/>
-          <w:color w:val="FF0000"/>
-        </w:rPr>
-        <w:t>GSD</w:t>
-      </w:r>
-      <w:r>
-        <w:t xml:space="preserve"> </w:t>
-      </w:r>
-      <w:r>
-        <w:rPr>
-          <w:rFonts w:cs="Times New Roman"/>
-          <w:bCs/>
-          <w:color w:val="FF0000"/>
-        </w:rPr>
-        <w:t>{Comandante /Posto/Especialização}</w:t>
-      </w:r>
-      <w:r>
-        <w:rPr>
-          <w:rFonts w:cs="Times New Roman"/>
-          <w:color w:val="FF0000"/>
+        <w:t>a</w:t>
+      </w:r>
+      <w:r>
+        <w:rPr>
+          <w:rFonts w:cs="Times New Roman"/>
+          <w:bCs/>
+          <w:color w:val="FF0000"/>
+        </w:rPr>
+        <w:t xml:space="preserve"> </w:t>
+      </w:r>
+      <w:bookmarkStart w:id="0" w:name="_Hlk210307564"/>
+      <w:r>
+        <w:rPr>
+          <w:rFonts w:cs="Times New Roman"/>
+          <w:bCs/>
+          <w:color w:val="FF0000"/>
+        </w:rPr>
+        <w:t>BAGL</w:t>
+      </w:r>
+      <w:r>
+        <w:t xml:space="preserve"> </w:t>
+      </w:r>
+      <w:r>
+        <w:rPr>
+          <w:rFonts w:cs="Times New Roman"/>
+          <w:bCs/>
+          <w:color w:val="FF0000"/>
+        </w:rPr>
+        <w:t>{</w:t>
+      </w:r>
+      <w:proofErr w:type="spellStart"/>
+      <w:r>
+        <w:rPr>
+          <w:rFonts w:cs="Times New Roman"/>
+          <w:bCs/>
+          <w:color w:val="FF0000"/>
+        </w:rPr>
+        <w:t>Comandante_bagl_botao</w:t>
+      </w:r>
+      <w:proofErr w:type="spellEnd"/>
+      <w:r>
+        <w:rPr>
+          <w:rFonts w:cs="Times New Roman"/>
+          <w:bCs/>
+          <w:color w:val="FF0000"/>
+        </w:rPr>
+        <w:t>}</w:t>
+      </w:r>
+      <w:r>
+        <w:rPr>
+          <w:rFonts w:cs="Times New Roman"/>
+          <w:color w:val="FF0000"/>
+        </w:rPr>
+        <w:t xml:space="preserve"> </w:t>
+      </w:r>
+      <w:bookmarkEnd w:id="0"/>
+      <w:r>
+        <w:rPr>
+          <w:rFonts w:cs="Times New Roman"/>
+          <w:bCs/>
+        </w:rPr>
+        <w:t>faz saber ao</w:t>
+      </w:r>
+      <w:r>
+        <w:t xml:space="preserve"> </w:t>
+      </w:r>
+      <w:r>
+        <w:rPr>
+          <w:rFonts w:cs="Times New Roman"/>
+          <w:bCs/>
+        </w:rPr>
+        <w:t>{Militar Arrolado}</w:t>
+      </w:r>
+      <w:r>
+        <w:rPr>
+          <w:rFonts w:cs="Times New Roman"/>
+          <w:bCs/>
+        </w:rPr>
+        <w:t xml:space="preserve"> </w:t>
+      </w:r>
+      <w:r>
+        <w:rPr>
+          <w:rFonts w:cs="Times New Roman"/>
+          <w:bCs/>
+          <w:color w:val="FF0000"/>
+        </w:rPr>
+        <w:t>,</w:t>
+      </w:r>
+      <w:r>
+        <w:rPr>
+          <w:rFonts w:cs="Times New Roman"/>
+          <w:bCs/>
+          <w:color w:val="FF0000"/>
+        </w:rPr>
+        <w:t>{Saram Militar Arrolado}</w:t>
+      </w:r>
+      <w:r>
+        <w:rPr>
+          <w:rFonts w:cs="Times New Roman"/>
+          <w:bCs/>
+        </w:rPr>
+        <w:t xml:space="preserve"> </w:t>
+      </w:r>
+      <w:r>
+        <w:rPr>
+          <w:rFonts w:cs="Times New Roman"/>
+          <w:bCs/>
+          <w:color w:val="FF0000"/>
+        </w:rPr>
+        <w:t>,</w:t>
+      </w:r>
+      <w:r>
+        <w:rPr>
+          <w:rFonts w:cs="Times New Roman"/>
+          <w:bCs/>
+        </w:rPr>
+        <w:t xml:space="preserve"> </w:t>
+      </w:r>
+      <w:r>
+        <w:rPr>
+          <w:rFonts w:cs="Times New Roman"/>
+          <w:bCs/>
+        </w:rPr>
+        <w:t>do efetivo do</w:t>
+      </w:r>
+      <w:r>
+        <w:rPr>
+          <w:rFonts w:cs="Times New Roman"/>
+          <w:bCs/>
+        </w:rPr>
+        <w:t xml:space="preserve"> </w:t>
+      </w:r>
+      <w:r>
+        <w:rPr>
+          <w:rFonts w:cs="Times New Roman"/>
+          <w:bCs/>
+        </w:rPr>
+        <w:t>Esquadrão</w:t>
+      </w:r>
+      <w:r>
+        <w:rPr>
+          <w:rFonts w:cs="Times New Roman"/>
+          <w:bCs/>
+        </w:rPr>
+        <w:t xml:space="preserve"> de Segurança</w:t>
+      </w:r>
+      <w:r>
+        <w:rPr>
+          <w:rFonts w:cs="Times New Roman"/>
+          <w:bCs/>
+        </w:rPr>
+        <w:t xml:space="preserve"> das</w:t>
+      </w:r>
+      <w:r>
+        <w:rPr>
+          <w:rFonts w:cs="Times New Roman"/>
+          <w:bCs/>
+        </w:rPr>
+        <w:t xml:space="preserve"> </w:t>
+      </w:r>
+      <w:r>
+        <w:rPr>
+          <w:rFonts w:cs="Times New Roman"/>
+          <w:bCs/>
+        </w:rPr>
+        <w:t>Instalações</w:t>
+      </w:r>
+      <w:r>
+        <w:rPr>
+          <w:rFonts w:cs="Times New Roman"/>
+          <w:bCs/>
+        </w:rPr>
+        <w:t xml:space="preserve"> do </w:t>
+      </w:r>
+      <w:r>
+        <w:rPr>
+          <w:rFonts w:cs="Times New Roman"/>
+          <w:bCs/>
+        </w:rPr>
+        <w:t>Grupo de Segurança e Defesa do Galeão da</w:t>
+      </w:r>
+      <w:r>
+        <w:rPr>
+          <w:rFonts w:cs="Times New Roman"/>
+          <w:bCs/>
+        </w:rPr>
+        <w:t xml:space="preserve"> BAGL</w:t>
+      </w:r>
+      <w:r>
+        <w:rPr>
+          <w:rFonts w:cs="Times New Roman"/>
+          <w:bCs/>
+        </w:rPr>
+        <w:t>, que o mesmo f</w:t>
+      </w:r>
+      <w:r>
+        <w:rPr>
+          <w:rFonts w:cs="Times New Roman"/>
+          <w:bCs/>
+        </w:rPr>
+        <w:t xml:space="preserve">oi </w:t>
+      </w:r>
+      <w:r>
+        <w:rPr>
+          <w:rFonts w:cs="Times New Roman"/>
+          <w:bCs/>
+        </w:rPr>
+        <w:t xml:space="preserve">punido com </w:t>
+      </w:r>
+      <w:r>
+        <w:rPr>
+          <w:rFonts w:cs="Times New Roman"/>
+          <w:bCs/>
+        </w:rPr>
+        <w:t>{</w:t>
+      </w:r>
+      <w:proofErr w:type="spellStart"/>
+      <w:r>
+        <w:rPr>
+          <w:rFonts w:cs="Times New Roman"/>
+          <w:bCs/>
+        </w:rPr>
+        <w:t>punição_botao</w:t>
+      </w:r>
+      <w:proofErr w:type="spellEnd"/>
+      <w:r>
+        <w:rPr>
+          <w:rFonts w:cs="Times New Roman"/>
+          <w:bCs/>
+        </w:rPr>
+        <w:t xml:space="preserve">} </w:t>
+      </w:r>
+      <w:r>
+        <w:rPr>
+          <w:rFonts w:cs="Times New Roman"/>
+        </w:rPr>
+        <w:t>po</w:t>
+      </w:r>
+      <w:r>
+        <w:rPr>
+          <w:rFonts w:cs="Times New Roman"/>
+        </w:rPr>
+        <w:t>is</w:t>
+      </w:r>
+      <w:r>
+        <w:rPr>
+          <w:rFonts w:cs="Times New Roman"/>
+        </w:rPr>
+        <w:t xml:space="preserve"> </w:t>
+      </w:r>
+      <w:r>
+        <w:rPr>
+          <w:rFonts w:cs="Times New Roman"/>
+        </w:rPr>
+        <w:t>o referido</w:t>
+      </w:r>
+      <w:r>
+        <w:rPr>
+          <w:rFonts w:cs="Times New Roman"/>
+        </w:rPr>
+        <w:t xml:space="preserve"> </w:t>
+      </w:r>
+      <w:r>
+        <w:rPr>
+          <w:rFonts w:cs="Times New Roman"/>
+        </w:rPr>
+        <w:t>militar</w:t>
+      </w:r>
+      <w:r>
+        <w:rPr>
+          <w:rFonts w:cs="Times New Roman"/>
         </w:rPr>
         <w:t xml:space="preserve">, </w:t>
       </w:r>
       <w:r>
         <w:rPr>
           <w:rFonts w:cs="Times New Roman"/>
-          <w:bCs/>
-        </w:rPr>
-        <w:t>faz saber ao</w:t>
-      </w:r>
-      <w:r>
-        <w:t xml:space="preserve"> </w:t>
-      </w:r>
-      <w:r>
-        <w:rPr>
-          <w:rFonts w:cs="Times New Roman"/>
-          <w:bCs/>
-        </w:rPr>
-        <w:t>{Militar Arrolado}</w:t>
-      </w:r>
-      <w:r>
-        <w:rPr>
-          <w:rFonts w:cs="Times New Roman"/>
-          <w:bCs/>
-        </w:rPr>
-        <w:t xml:space="preserve"> </w:t>
-      </w:r>
-      <w:r>
-        <w:rPr>
-          <w:rFonts w:cs="Times New Roman"/>
-          <w:bCs/>
-          <w:color w:val="FF0000"/>
-        </w:rPr>
-        <w:t>,</w:t>
-      </w:r>
-      <w:r>
-        <w:rPr>
-          <w:rFonts w:cs="Times New Roman"/>
-          <w:bCs/>
-          <w:color w:val="FF0000"/>
-        </w:rPr>
-        <w:t>{Saram Militar Arrolado}</w:t>
-      </w:r>
-      <w:r>
-        <w:rPr>
-          <w:rFonts w:cs="Times New Roman"/>
-          <w:bCs/>
-        </w:rPr>
-        <w:t xml:space="preserve"> </w:t>
-      </w:r>
-      <w:r>
-        <w:rPr>
-          <w:rFonts w:cs="Times New Roman"/>
-          <w:bCs/>
-          <w:color w:val="FF0000"/>
-        </w:rPr>
-        <w:t>,</w:t>
-      </w:r>
-      <w:r>
-        <w:rPr>
-          <w:rFonts w:cs="Times New Roman"/>
-          <w:bCs/>
-        </w:rPr>
-        <w:t xml:space="preserve"> </w:t>
-      </w:r>
-      <w:r>
-        <w:rPr>
-          <w:rFonts w:cs="Times New Roman"/>
-          <w:bCs/>
-        </w:rPr>
-        <w:t>do efetivo do</w:t>
-      </w:r>
-      <w:r>
-        <w:rPr>
-          <w:rFonts w:cs="Times New Roman"/>
-          <w:bCs/>
-        </w:rPr>
-        <w:t xml:space="preserve"> </w:t>
-      </w:r>
-      <w:r>
-        <w:rPr>
-          <w:rFonts w:cs="Times New Roman"/>
-          <w:bCs/>
-        </w:rPr>
-        <w:t>Esquadrão</w:t>
-      </w:r>
-      <w:r>
-        <w:rPr>
-          <w:rFonts w:cs="Times New Roman"/>
-          <w:bCs/>
-        </w:rPr>
-        <w:t xml:space="preserve"> de Segurança</w:t>
-      </w:r>
-      <w:r>
-        <w:rPr>
-          <w:rFonts w:cs="Times New Roman"/>
-          <w:bCs/>
-        </w:rPr>
-        <w:t xml:space="preserve"> das</w:t>
-      </w:r>
-      <w:r>
-        <w:rPr>
-          <w:rFonts w:cs="Times New Roman"/>
-          <w:bCs/>
-        </w:rPr>
-        <w:t xml:space="preserve"> </w:t>
-      </w:r>
-      <w:r>
-        <w:rPr>
-          <w:rFonts w:cs="Times New Roman"/>
-          <w:bCs/>
-        </w:rPr>
-        <w:t>Instalações</w:t>
-      </w:r>
-      <w:r>
-        <w:rPr>
-          <w:rFonts w:cs="Times New Roman"/>
-          <w:bCs/>
-        </w:rPr>
-        <w:t xml:space="preserve"> do </w:t>
-      </w:r>
-      <w:r>
-        <w:rPr>
-          <w:rFonts w:cs="Times New Roman"/>
-          <w:bCs/>
-        </w:rPr>
-        <w:t>Grupo de Segurança e Defesa do Galeão da</w:t>
-      </w:r>
-      <w:r>
-        <w:rPr>
-          <w:rFonts w:cs="Times New Roman"/>
-          <w:bCs/>
-        </w:rPr>
-        <w:t xml:space="preserve"> BAGL</w:t>
-      </w:r>
-      <w:r>
-        <w:rPr>
-          <w:rFonts w:cs="Times New Roman"/>
-          <w:bCs/>
-        </w:rPr>
-        <w:t>, que o mesmo f</w:t>
-      </w:r>
-      <w:r>
-        <w:rPr>
-          <w:rFonts w:cs="Times New Roman"/>
-          <w:bCs/>
-        </w:rPr>
-        <w:t xml:space="preserve">oi </w:t>
-      </w:r>
-      <w:r>
-        <w:rPr>
-          <w:rFonts w:cs="Times New Roman"/>
-          <w:bCs/>
-        </w:rPr>
-        <w:t xml:space="preserve">punido com </w:t>
-      </w:r>
-      <w:r>
-        <w:rPr>
-          <w:rFonts w:cs="Times New Roman"/>
-          <w:bCs/>
         </w:rPr>
         <w:t>{</w:t>
       </w:r>
@@ -553,91 +637,15 @@
       <w:r>
         <w:rPr>
           <w:rFonts w:cs="Times New Roman"/>
-          <w:bCs/>
-        </w:rPr>
-        <w:t>punição_boatao</w:t>
+        </w:rPr>
+        <w:t>Ocorrencia</w:t>
       </w:r>
       <w:proofErr w:type="spellEnd"/>
       <w:r>
         <w:rPr>
           <w:rFonts w:cs="Times New Roman"/>
-          <w:bCs/>
-        </w:rPr>
-        <w:t xml:space="preserve">} </w:t>
-      </w:r>
-      <w:r>
-        <w:rPr>
-          <w:rFonts w:cs="Times New Roman"/>
-        </w:rPr>
-        <w:t>po</w:t>
-      </w:r>
-      <w:r>
-        <w:rPr>
-          <w:rFonts w:cs="Times New Roman"/>
-        </w:rPr>
-        <w:t>is</w:t>
-      </w:r>
-      <w:r>
-        <w:rPr>
-          <w:rFonts w:cs="Times New Roman"/>
-        </w:rPr>
-        <w:t xml:space="preserve"> </w:t>
-      </w:r>
-      <w:r>
-        <w:rPr>
-          <w:rFonts w:cs="Times New Roman"/>
-        </w:rPr>
-        <w:t>o referido</w:t>
-      </w:r>
-      <w:r>
-        <w:rPr>
-          <w:rFonts w:cs="Times New Roman"/>
-        </w:rPr>
-        <w:t xml:space="preserve"> </w:t>
-      </w:r>
-      <w:r>
-        <w:rPr>
-          <w:rFonts w:cs="Times New Roman"/>
-        </w:rPr>
-        <w:t>militar</w:t>
-      </w:r>
-      <w:r>
-        <w:rPr>
-          <w:rFonts w:cs="Times New Roman"/>
-        </w:rPr>
-        <w:t xml:space="preserve">, </w:t>
-      </w:r>
-      <w:r>
-        <w:rPr>
-          <w:rFonts w:cs="Times New Roman"/>
-        </w:rPr>
-        <w:t>{</w:t>
-      </w:r>
-      <w:proofErr w:type="spellStart"/>
-      <w:r>
-        <w:rPr>
-          <w:rFonts w:cs="Times New Roman"/>
-        </w:rPr>
-        <w:t>Ocorrencia</w:t>
-      </w:r>
-      <w:proofErr w:type="spellEnd"/>
-      <w:r>
-        <w:rPr>
-          <w:rFonts w:cs="Times New Roman"/>
         </w:rPr>
         <w:t xml:space="preserve"> reescrita}</w:t>
-      </w:r>
-      <w:r>
-        <w:rPr>
-          <w:rFonts w:cs="Times New Roman"/>
-        </w:rPr>
-        <w:t xml:space="preserve"> </w:t>
-      </w:r>
-      <w:r>
-        <w:rPr>
-          <w:rFonts w:cs="Times New Roman"/>
-        </w:rPr>
-        <w:t>,</w:t>
       </w:r>
       <w:r>
         <w:rPr>
@@ -1547,7 +1555,7 @@
           <w:color w:val="FF0000"/>
         </w:rPr>
       </w:pPr>
-      <w:bookmarkStart w:id="0" w:name="_Hlk209087773"/>
+      <w:bookmarkStart w:id="1" w:name="_Hlk209087773"/>
       <w:r>
         <w:rPr>
           <w:rFonts w:cs="Times New Roman"/>
@@ -1932,7 +1940,7 @@
         <w:t>Testemunha</w:t>
       </w:r>
     </w:p>
-    <w:bookmarkEnd w:id="0"/>
+    <w:bookmarkEnd w:id="1"/>
     <w:p>
       <w:pPr>
         <w:pStyle w:val="WW-Padro"/>

</xml_diff>